<commit_message>
lots of updates for exercises 2
</commit_message>
<xml_diff>
--- a/exercises_2/registration exercises 2.docx
+++ b/exercises_2/registration exercises 2.docx
@@ -111,8 +111,6 @@
         </w:rPr>
         <w:t xml:space="preserve"> 2</w:t>
       </w:r>
-      <w:bookmarkStart w:id="0" w:name="_GoBack"/>
-      <w:bookmarkEnd w:id="0"/>
     </w:p>
     <w:p>
       <w:pPr>
@@ -123,34 +121,17 @@
           <w:sz w:val="32"/>
         </w:rPr>
       </w:pPr>
-      <w:r>
+    </w:p>
+    <w:p>
+      <w:pPr>
+        <w:spacing w:after="120" w:line="240" w:lineRule="auto"/>
         <w:rPr>
           <w:b/>
-          <w:sz w:val="32"/>
-        </w:rPr>
-        <w:t>MATLAB version</w:t>
-      </w:r>
-    </w:p>
-    <w:p>
-      <w:pPr>
-        <w:spacing w:after="120" w:line="240" w:lineRule="auto"/>
-        <w:jc w:val="center"/>
+        </w:rPr>
+      </w:pPr>
+      <w:r>
         <w:rPr>
           <w:b/>
-          <w:sz w:val="32"/>
-        </w:rPr>
-      </w:pPr>
-    </w:p>
-    <w:p>
-      <w:pPr>
-        <w:spacing w:after="120" w:line="240" w:lineRule="auto"/>
-        <w:rPr>
-          <w:b/>
-        </w:rPr>
-      </w:pPr>
-      <w:r>
-        <w:rPr>
-          <w:b/>
         </w:rPr>
         <w:t>Part 1 – Similarity measures</w:t>
       </w:r>
@@ -168,7 +149,7 @@
       </w:r>
       <w:proofErr w:type="gramEnd"/>
       <w:r>
-        <w:t xml:space="preserve">, mr_slice_int16.png in to MATLAB. The images are stored as </w:t>
+        <w:t xml:space="preserve">, mr_slice_int16.png. The images are stored as </w:t>
       </w:r>
       <w:proofErr w:type="gramStart"/>
       <w:r>
@@ -198,7 +179,19 @@
       </w:r>
       <w:proofErr w:type="spellEnd"/>
       <w:r>
-        <w:t xml:space="preserve"> function from last week. You should notice that the two CT images appear </w:t>
+        <w:t xml:space="preserve"> function </w:t>
+      </w:r>
+      <w:r>
+        <w:t>(</w:t>
+      </w:r>
+      <w:r>
+        <w:t xml:space="preserve">provided as a .m file or in the </w:t>
+      </w:r>
+      <w:r>
+        <w:t>utils.py)</w:t>
+      </w:r>
+      <w:r>
+        <w:t xml:space="preserve">. You should notice that the two CT images appear </w:t>
       </w:r>
       <w:proofErr w:type="gramStart"/>
       <w:r>
@@ -219,21 +212,65 @@
       <w:r>
         <w:t xml:space="preserve">Using the </w:t>
       </w:r>
+      <w:proofErr w:type="spellStart"/>
+      <w:r>
+        <w:rPr>
+          <w:rFonts w:ascii="Courier New" w:hAnsi="Courier New" w:cs="Courier New"/>
+          <w:color w:val="000000"/>
+          <w:sz w:val="24"/>
+          <w:szCs w:val="50"/>
+        </w:rPr>
+        <w:t>affineMatrixFromRotationAboutPoint</w:t>
+      </w:r>
+      <w:proofErr w:type="spellEnd"/>
+      <w:r>
+        <w:t xml:space="preserve"> </w:t>
+      </w:r>
+      <w:r>
+        <w:t>function you wrote last week</w:t>
+      </w:r>
+      <w:r>
+        <w:t xml:space="preserve"> (or </w:t>
+      </w:r>
+      <w:r>
+        <w:t>the example functions provided)</w:t>
+      </w:r>
+      <w:r>
+        <w:t xml:space="preserve">, write code that will transform each of the images by theta = -90:90 degrees about the point 10,10. Remember to avoid multiple re-samplings by always resampling the original images, and to use pull interpolation (so the image will appear to rotate clockwise). As the image is being rotated about a point near the bottom left of the image it should appear to move in from the </w:t>
+      </w:r>
       <w:proofErr w:type="gramStart"/>
       <w:r>
-        <w:t>function</w:t>
+        <w:t>left hand</w:t>
       </w:r>
       <w:proofErr w:type="gramEnd"/>
       <w:r>
-        <w:t xml:space="preserve"> you wrote last week, write code that will transform each of the images by theta = -90:90 degrees about the point 10,10. Remember to avoid multiple re-samplings by always resampling the original images, and to use pull interpolation (so the image will appear to rotate clockwise). As the image is being rotated about a point near the bottom left of the image it should appear to move in from the </w:t>
-      </w:r>
-      <w:proofErr w:type="gramStart"/>
-      <w:r>
-        <w:t>left hand</w:t>
-      </w:r>
-      <w:proofErr w:type="gramEnd"/>
-      <w:r>
         <w:t xml:space="preserve"> side of the image and then disappear off the bottom of the image. (if you are unsure if your images are being transformed correctly ask one of the helpers).</w:t>
+      </w:r>
+      <w:r>
+        <w:t xml:space="preserve"> Display one of the images as it is being rotated to check this is the case.</w:t>
+      </w:r>
+    </w:p>
+    <w:p>
+      <w:pPr>
+        <w:spacing w:after="120" w:line="240" w:lineRule="auto"/>
+      </w:pPr>
+      <w:r>
+        <w:t xml:space="preserve">(Note to Python uses – I found </w:t>
+      </w:r>
+      <w:r>
+        <w:t xml:space="preserve">the code ran faster if I </w:t>
+      </w:r>
+      <w:r>
+        <w:t xml:space="preserve">cleared the figure </w:t>
+      </w:r>
+      <w:r>
+        <w:t>during each loop</w:t>
+      </w:r>
+      <w:r>
+        <w:t xml:space="preserve"> before displaying the updated image</w:t>
+      </w:r>
+      <w:r>
+        <w:t>)</w:t>
       </w:r>
     </w:p>
     <w:p>
@@ -522,7 +559,21 @@
       </w:r>
       <w:proofErr w:type="spellEnd"/>
       <w:r>
-        <w:t xml:space="preserve">. Repeat the rotations above and use your </w:t>
+        <w:t>.</w:t>
+      </w:r>
+      <w:r>
+        <w:t xml:space="preserve"> (Python users should define this function in utils.py, as the </w:t>
+      </w:r>
+      <w:proofErr w:type="gramStart"/>
+      <w:r>
+        <w:t>demons</w:t>
+      </w:r>
+      <w:proofErr w:type="gramEnd"/>
+      <w:r>
+        <w:t xml:space="preserve"> registration below expected to find it there.)</w:t>
+      </w:r>
+      <w:r>
+        <w:t xml:space="preserve"> Repeat the rotations above and use your </w:t>
       </w:r>
       <w:proofErr w:type="spellStart"/>
       <w:r>
@@ -642,6 +693,7 @@
         <w:spacing w:after="120" w:line="240" w:lineRule="auto"/>
       </w:pPr>
       <w:r>
+        <w:lastRenderedPageBreak/>
         <w:t xml:space="preserve">Look at the </w:t>
       </w:r>
       <w:proofErr w:type="spellStart"/>
@@ -673,11 +725,7 @@
       </w:r>
       <w:proofErr w:type="spellEnd"/>
       <w:r>
-        <w:t xml:space="preserve"> functions and make sure you understand how they work. Use these functions to calculate the joint and marginal entropies (H_AB, H_A, and H_B), and </w:t>
-      </w:r>
-      <w:r>
-        <w:lastRenderedPageBreak/>
-        <w:t>the Normalised Cross Correlation (NCC) for each value of theta. Calculate the Mutual Information (MI) and Normalised Mutual Information (NMI) from the entropy values, and plot the results NCC, H_AB, MI, and NMI.</w:t>
+        <w:t xml:space="preserve"> functions and make sure you understand how they work. Use these functions to calculate the joint and marginal entropies (H_AB, H_A, and H_B), and the Normalised Cross Correlation (NCC) for each value of theta. Calculate the Mutual Information (MI) and Normalised Mutual Information (NMI) from the entropy values, and plot the results NCC, H_AB, MI, and NMI.</w:t>
       </w:r>
       <w:r>
         <w:rPr>
@@ -845,7 +893,13 @@
         <w:spacing w:after="120" w:line="240" w:lineRule="auto"/>
       </w:pPr>
       <w:r>
-        <w:t xml:space="preserve">You have been provided with a script that will perform a registration based on the </w:t>
+        <w:t xml:space="preserve">You have been provided with </w:t>
+      </w:r>
+      <w:r>
+        <w:t>code</w:t>
+      </w:r>
+      <w:r>
+        <w:t xml:space="preserve"> that will perform a registration based on the </w:t>
       </w:r>
       <w:proofErr w:type="gramStart"/>
       <w:r>
@@ -859,7 +913,67 @@
         <w:t xml:space="preserve">. </w:t>
       </w:r>
       <w:r>
-        <w:t xml:space="preserve">Try running the script. You will see that </w:t>
+        <w:t xml:space="preserve">For MATLAB this is provided as a script, and there are </w:t>
+      </w:r>
+      <w:proofErr w:type="gramStart"/>
+      <w:r>
+        <w:t>a number of</w:t>
+      </w:r>
+      <w:proofErr w:type="gramEnd"/>
+      <w:r>
+        <w:t xml:space="preserve"> parameters that can be set at the start of the script</w:t>
+      </w:r>
+      <w:r>
+        <w:t>, including the target and source image for the registration</w:t>
+      </w:r>
+      <w:r>
+        <w:t>. For Python it is provided as a function, and the same parameters can be passed as inputs to the function</w:t>
+      </w:r>
+      <w:r>
+        <w:t xml:space="preserve">. </w:t>
+      </w:r>
+      <w:r>
+        <w:t>Try running the script</w:t>
+      </w:r>
+      <w:r>
+        <w:t xml:space="preserve"> using </w:t>
+      </w:r>
+      <w:r>
+        <w:rPr>
+          <w:rFonts w:ascii="Courier New" w:hAnsi="Courier New" w:cs="Courier New"/>
+          <w:color w:val="A020F0"/>
+        </w:rPr>
+        <w:t>cine_MR_1.png</w:t>
+      </w:r>
+      <w:r>
+        <w:t xml:space="preserve"> as target image and </w:t>
+      </w:r>
+      <w:r>
+        <w:rPr>
+          <w:rFonts w:ascii="Courier New" w:hAnsi="Courier New" w:cs="Courier New"/>
+          <w:color w:val="A020F0"/>
+        </w:rPr>
+        <w:t>cine_MR_</w:t>
+      </w:r>
+      <w:r>
+        <w:rPr>
+          <w:rFonts w:ascii="Courier New" w:hAnsi="Courier New" w:cs="Courier New"/>
+          <w:color w:val="A020F0"/>
+        </w:rPr>
+        <w:t>2</w:t>
+      </w:r>
+      <w:r>
+        <w:rPr>
+          <w:rFonts w:ascii="Courier New" w:hAnsi="Courier New" w:cs="Courier New"/>
+          <w:color w:val="A020F0"/>
+        </w:rPr>
+        <w:t>.png</w:t>
+      </w:r>
+      <w:r>
+        <w:t xml:space="preserve"> as source image</w:t>
+      </w:r>
+      <w:r>
+        <w:t xml:space="preserve">. You will see that </w:t>
       </w:r>
       <w:r>
         <w:t xml:space="preserve">5 </w:t>
@@ -970,15 +1084,13 @@
         <w:t xml:space="preserve">numerical </w:t>
       </w:r>
       <w:r>
-        <w:t xml:space="preserve">results are output to the </w:t>
-      </w:r>
-      <w:proofErr w:type="spellStart"/>
-      <w:r>
-        <w:t>matlab</w:t>
-      </w:r>
-      <w:proofErr w:type="spellEnd"/>
-      <w:r>
-        <w:t xml:space="preserve"> command prompt. When the registration finishes compare the result with the target and source images. How well do you think the</w:t>
+        <w:t xml:space="preserve">results are output to the command </w:t>
+      </w:r>
+      <w:r>
+        <w:t>window / console</w:t>
+      </w:r>
+      <w:r>
+        <w:t>. When the registration finishes compare the result with the target and source images. How well do you think the</w:t>
       </w:r>
       <w:r>
         <w:t xml:space="preserve"> registration did at aligning the images?</w:t>
@@ -1004,7 +1116,18 @@
         <w:t>through</w:t>
       </w:r>
       <w:r>
-        <w:t xml:space="preserve"> the script. You will see there are several parameters that can be set at the start of the script, and then the code that performs the registration. </w:t>
+        <w:t xml:space="preserve"> the </w:t>
+      </w:r>
+      <w:proofErr w:type="gramStart"/>
+      <w:r>
+        <w:t>demons</w:t>
+      </w:r>
+      <w:proofErr w:type="gramEnd"/>
+      <w:r>
+        <w:t xml:space="preserve"> code</w:t>
+      </w:r>
+      <w:r>
+        <w:t xml:space="preserve">. </w:t>
       </w:r>
       <w:r>
         <w:t xml:space="preserve">Make sure you understand </w:t>
@@ -1016,7 +1139,10 @@
         <w:t xml:space="preserve">how the </w:t>
       </w:r>
       <w:r>
-        <w:t>script works</w:t>
+        <w:t>code</w:t>
+      </w:r>
+      <w:r>
+        <w:t xml:space="preserve"> works</w:t>
       </w:r>
       <w:r>
         <w:t xml:space="preserve">, and how it implements the </w:t>
@@ -1033,7 +1159,7 @@
         <w:t xml:space="preserve">? </w:t>
       </w:r>
       <w:r>
-        <w:t>Take some time to look through the script (and at MATLAB help if needed). If there are any parts you do not understand ask me or one of the lab assistants to explain</w:t>
+        <w:t>If there are any parts you do not understand ask me or one of the lab assistants to explain</w:t>
       </w:r>
       <w:r>
         <w:t xml:space="preserve"> it.</w:t>
@@ -1053,7 +1179,7 @@
         <w:t xml:space="preserve">Try changing the values </w:t>
       </w:r>
       <w:r>
-        <w:t xml:space="preserve">that affect the amount of elastic-like and fluid-like regularisation that applied and rerunning the registration. </w:t>
+        <w:t xml:space="preserve">that affect the amount of elastic-like and fluid-like regularisation applied and rerunning the registration. </w:t>
       </w:r>
       <w:r>
         <w:t>Does the registration perform differently? Do you understand why</w:t>
@@ -1122,7 +1248,11 @@
       </w:r>
       <w:proofErr w:type="gramEnd"/>
       <w:r>
-        <w:t xml:space="preserve"> means the display is updated less often. Conversely, if </w:t>
+        <w:t xml:space="preserve"> means the display is updated </w:t>
+      </w:r>
+      <w:r>
+        <w:lastRenderedPageBreak/>
+        <w:t xml:space="preserve">less often. Conversely, if </w:t>
       </w:r>
       <w:r>
         <w:t xml:space="preserve">registration runs very fast and you </w:t>
@@ -1134,7 +1264,10 @@
         <w:t xml:space="preserve">the result develop try decreasing this number. And if you start a registration and do not want to wait for it to finish </w:t>
       </w:r>
       <w:r>
-        <w:t xml:space="preserve">close figures 3 and 4 and push </w:t>
+        <w:t>you can</w:t>
+      </w:r>
+      <w:r>
+        <w:t xml:space="preserve"> push </w:t>
       </w:r>
       <w:proofErr w:type="spellStart"/>
       <w:r>
@@ -1142,15 +1275,16 @@
       </w:r>
       <w:proofErr w:type="spellEnd"/>
       <w:r>
-        <w:t xml:space="preserve"> on the </w:t>
-      </w:r>
-      <w:proofErr w:type="spellStart"/>
-      <w:r>
-        <w:t>matlab</w:t>
-      </w:r>
-      <w:proofErr w:type="spellEnd"/>
-      <w:r>
-        <w:t xml:space="preserve"> command prompt.</w:t>
+        <w:t xml:space="preserve"> on the command </w:t>
+      </w:r>
+      <w:r>
+        <w:t xml:space="preserve">window / console (although it can be tricky to do this when the figures are </w:t>
+      </w:r>
+      <w:r>
+        <w:t>updating!)</w:t>
+      </w:r>
+      <w:r>
+        <w:t>.</w:t>
       </w:r>
     </w:p>
     <w:p>
@@ -1161,7 +1295,6 @@
         <w:spacing w:after="120" w:line="240" w:lineRule="auto"/>
       </w:pPr>
       <w:r>
-        <w:lastRenderedPageBreak/>
         <w:t xml:space="preserve">Now try changing the </w:t>
       </w:r>
       <w:proofErr w:type="spellStart"/>
@@ -1358,33 +1491,10 @@
         <w:spacing w:after="120" w:line="240" w:lineRule="auto"/>
       </w:pPr>
       <w:r>
-        <w:t xml:space="preserve">Also try </w:t>
-      </w:r>
-      <w:r>
-        <w:t xml:space="preserve">modifying the other parameters in the </w:t>
-      </w:r>
-      <w:proofErr w:type="gramStart"/>
-      <w:r>
-        <w:t>script, and</w:t>
-      </w:r>
-      <w:proofErr w:type="gramEnd"/>
-      <w:r>
-        <w:t xml:space="preserve"> understand how they impact the </w:t>
-      </w:r>
-      <w:r>
-        <w:t>performance of the registration.</w:t>
-      </w:r>
-    </w:p>
-    <w:p>
-      <w:pPr>
-        <w:autoSpaceDE w:val="0"/>
-        <w:autoSpaceDN w:val="0"/>
-        <w:adjustRightInd w:val="0"/>
-        <w:spacing w:after="120" w:line="240" w:lineRule="auto"/>
-      </w:pPr>
-      <w:r>
-        <w:t>Now try swapping the target and source images set at the start of the script</w:t>
-      </w:r>
+        <w:t>Now try swapping the target and source images</w:t>
+      </w:r>
+      <w:bookmarkStart w:id="0" w:name="_GoBack"/>
+      <w:bookmarkEnd w:id="0"/>
       <w:r>
         <w:t>. Try using image 3 instead of image 1 or image 2</w:t>
       </w:r>

</xml_diff>